<commit_message>
Added XWPFUtils to handle issues where the token is getting
mangled in the header and footer.
</commit_message>
<xml_diff>
--- a/src/test/resources/variable/object/object-template.docx
+++ b/src/test/resources/variable/object/object-template.docx
@@ -7,26 +7,200 @@
         <w:rPr>
           <w:rFonts w:ascii="Arial" w:hAnsi="Arial"/>
         </w:rPr>
-        <w:t xml:space="preserve">This is test simple template with three variables: ${var01}, ${var02}, ${var03}. This is nested values of variables: </w:t>
+        <w:t xml:space="preserve">This is test simple template with three variables: </w:t>
+      </w:r>
+      <w:r>
+        <w:rPr>
+          <w:rFonts w:ascii="Arial" w:hAnsi="Arial"/>
+          <w:lang w:val="en-US"/>
+        </w:rPr>
+        <w:t>#{</w:t>
+      </w:r>
+      <w:r>
+        <w:rPr>
+          <w:rFonts w:ascii="Arial" w:hAnsi="Arial"/>
+        </w:rPr>
+        <w:t>var01</w:t>
+      </w:r>
+      <w:r>
+        <w:rPr>
+          <w:rFonts w:ascii="Arial" w:hAnsi="Arial"/>
+          <w:lang w:val="en-US"/>
+        </w:rPr>
+        <w:t>}</w:t>
+      </w:r>
+      <w:r>
+        <w:rPr>
+          <w:rFonts w:ascii="Arial" w:hAnsi="Arial"/>
+        </w:rPr>
+        <w:t xml:space="preserve">, </w:t>
+      </w:r>
+      <w:r>
+        <w:rPr>
+          <w:rFonts w:ascii="Arial" w:hAnsi="Arial"/>
+          <w:lang w:val="en-US"/>
+        </w:rPr>
+        <w:t>#{</w:t>
+      </w:r>
+      <w:r>
+        <w:rPr>
+          <w:rFonts w:ascii="Arial" w:hAnsi="Arial"/>
+        </w:rPr>
+        <w:t>var02</w:t>
+      </w:r>
+      <w:r>
+        <w:rPr>
+          <w:rFonts w:ascii="Arial" w:hAnsi="Arial"/>
+          <w:lang w:val="en-US"/>
+        </w:rPr>
+        <w:t>}</w:t>
+      </w:r>
+      <w:r>
+        <w:rPr>
+          <w:rFonts w:ascii="Arial" w:hAnsi="Arial"/>
+        </w:rPr>
+        <w:t xml:space="preserve">, </w:t>
+      </w:r>
+      <w:r>
+        <w:rPr>
+          <w:rFonts w:ascii="Arial" w:hAnsi="Arial"/>
+          <w:lang w:val="en-US"/>
+        </w:rPr>
+        <w:t>#{</w:t>
+      </w:r>
+      <w:r>
+        <w:rPr>
+          <w:rFonts w:ascii="Arial" w:hAnsi="Arial"/>
+        </w:rPr>
+        <w:t>var03</w:t>
+      </w:r>
+      <w:r>
+        <w:rPr>
+          <w:rFonts w:ascii="Arial" w:hAnsi="Arial"/>
+          <w:lang w:val="en-US"/>
+        </w:rPr>
+        <w:t>}</w:t>
+      </w:r>
+      <w:r>
+        <w:rPr>
+          <w:rFonts w:ascii="Arial" w:hAnsi="Arial"/>
+        </w:rPr>
+        <w:t xml:space="preserve">. This is nested values of variables: </w:t>
       </w:r>
       <w:bookmarkStart w:id="0" w:name="__DdeLink__4_1309054783"/>
       <w:r>
         <w:rPr>
           <w:rFonts w:ascii="Arial" w:hAnsi="Arial"/>
-        </w:rPr>
-        <w:t>${var01.field1}</w:t>
+          <w:lang w:val="en-US"/>
+        </w:rPr>
+        <w:t>#{</w:t>
+      </w:r>
+      <w:r>
+        <w:rPr>
+          <w:rFonts w:ascii="Arial" w:hAnsi="Arial"/>
+        </w:rPr>
+        <w:t>var01.field1</w:t>
       </w:r>
       <w:bookmarkEnd w:id="0"/>
       <w:r>
         <w:rPr>
           <w:rFonts w:ascii="Arial" w:hAnsi="Arial"/>
-        </w:rPr>
-        <w:t>, ${var02.field2}, ${var03.field3}. And more: ${var01.field1.field11}.</w:t>
+          <w:lang w:val="en-US"/>
+        </w:rPr>
+        <w:t>}</w:t>
+      </w:r>
+      <w:r>
+        <w:rPr>
+          <w:rFonts w:ascii="Arial" w:hAnsi="Arial"/>
+        </w:rPr>
+        <w:t xml:space="preserve">, </w:t>
+      </w:r>
+      <w:r>
+        <w:rPr>
+          <w:rFonts w:ascii="Arial" w:hAnsi="Arial"/>
+          <w:lang w:val="en-US"/>
+        </w:rPr>
+        <w:t>#{</w:t>
+      </w:r>
+      <w:r>
+        <w:rPr>
+          <w:rFonts w:ascii="Arial" w:hAnsi="Arial"/>
+        </w:rPr>
+        <w:t>var02.field2</w:t>
+      </w:r>
+      <w:r>
+        <w:rPr>
+          <w:rFonts w:ascii="Arial" w:hAnsi="Arial"/>
+          <w:lang w:val="en-US"/>
+        </w:rPr>
+        <w:t>}</w:t>
+      </w:r>
+      <w:r>
+        <w:rPr>
+          <w:rFonts w:ascii="Arial" w:hAnsi="Arial"/>
+        </w:rPr>
+        <w:t xml:space="preserve">, </w:t>
+      </w:r>
+      <w:r>
+        <w:rPr>
+          <w:rFonts w:ascii="Arial" w:hAnsi="Arial"/>
+          <w:lang w:val="en-US"/>
+        </w:rPr>
+        <w:t>#{</w:t>
+      </w:r>
+      <w:r>
+        <w:rPr>
+          <w:rFonts w:ascii="Arial" w:hAnsi="Arial"/>
+        </w:rPr>
+        <w:t>var03.field3</w:t>
+      </w:r>
+      <w:r>
+        <w:rPr>
+          <w:rFonts w:ascii="Arial" w:hAnsi="Arial"/>
+          <w:lang w:val="en-US"/>
+        </w:rPr>
+        <w:t>}</w:t>
+      </w:r>
+      <w:r>
+        <w:rPr>
+          <w:rFonts w:ascii="Arial" w:hAnsi="Arial"/>
+        </w:rPr>
+        <w:t xml:space="preserve">. And more: </w:t>
+      </w:r>
+      <w:r>
+        <w:rPr>
+          <w:rFonts w:ascii="Arial" w:hAnsi="Arial"/>
+          <w:lang w:val="en-US"/>
+        </w:rPr>
+        <w:t>#{</w:t>
+      </w:r>
+      <w:r>
+        <w:rPr>
+          <w:rFonts w:ascii="Arial" w:hAnsi="Arial"/>
+        </w:rPr>
+        <w:t>var01.field1.field11</w:t>
+      </w:r>
+      <w:r>
+        <w:rPr>
+          <w:rFonts w:ascii="Arial" w:hAnsi="Arial"/>
+          <w:lang w:val="en-US"/>
+        </w:rPr>
+        <w:t>}</w:t>
+      </w:r>
+      <w:r>
+        <w:rPr>
+          <w:rFonts w:ascii="Arial" w:hAnsi="Arial"/>
+        </w:rPr>
+        <w:t>.</w:t>
       </w:r>
     </w:p>
     <w:sectPr>
-      <w:headerReference w:type="default" r:id="rId6"/>
-      <w:footerReference w:type="default" r:id="rId7"/>
+      <w:headerReference w:type="even" r:id="rId6"/>
+      <w:headerReference w:type="default" r:id="rId7"/>
+      <w:footerReference w:type="even" r:id="rId8"/>
+      <w:footerReference w:type="default" r:id="rId9"/>
+      <w:headerReference w:type="first" r:id="rId10"/>
+      <w:footerReference w:type="first" r:id="rId11"/>
       <w:pgSz w:w="11906" w:h="16838"/>
       <w:pgMar w:top="1134" w:right="1134" w:bottom="1134" w:left="1134" w:header="0" w:footer="0" w:gutter="0"/>
       <w:cols w:space="720"/>
@@ -61,6 +235,16 @@
   <w:p>
     <w:pPr>
       <w:pStyle w:val="Footer"/>
+    </w:pPr>
+  </w:p>
+</w:ftr>
+</file>
+
+<file path=word/footer2.xml><?xml version="1.0" encoding="utf-8"?>
+<w:ftr xmlns:wpc="http://schemas.microsoft.com/office/word/2010/wordprocessingCanvas" xmlns:mc="http://schemas.openxmlformats.org/markup-compatibility/2006" xmlns:o="urn:schemas-microsoft-com:office:office" xmlns:r="http://schemas.openxmlformats.org/officeDocument/2006/relationships" xmlns:m="http://schemas.openxmlformats.org/officeDocument/2006/math" xmlns:v="urn:schemas-microsoft-com:vml" xmlns:wp14="http://schemas.microsoft.com/office/word/2010/wordprocessingDrawing" xmlns:wp="http://schemas.openxmlformats.org/drawingml/2006/wordprocessingDrawing" xmlns:w10="urn:schemas-microsoft-com:office:word" xmlns:w="http://schemas.openxmlformats.org/wordprocessingml/2006/main" xmlns:w14="http://schemas.microsoft.com/office/word/2010/wordml" xmlns:w15="http://schemas.microsoft.com/office/word/2012/wordml" xmlns:wpg="http://schemas.microsoft.com/office/word/2010/wordprocessingGroup" xmlns:wpi="http://schemas.microsoft.com/office/word/2010/wordprocessingInk" xmlns:wne="http://schemas.microsoft.com/office/word/2006/wordml" xmlns:wps="http://schemas.microsoft.com/office/word/2010/wordprocessingShape" mc:Ignorable="w14 w15 wp14">
+  <w:p>
+    <w:pPr>
+      <w:pStyle w:val="Footer"/>
       <w:rPr>
         <w:lang w:val="en-US"/>
       </w:rPr>
@@ -69,9 +253,34 @@
       <w:rPr>
         <w:lang w:val="en-US"/>
       </w:rPr>
-      <w:t>Footer text - ${footer}</w:t>
+      <w:t xml:space="preserve">Footer text - </w:t>
+    </w:r>
+    <w:proofErr w:type="gramStart"/>
+    <w:r>
+      <w:rPr>
+        <w:lang w:val="en-US"/>
+      </w:rPr>
+      <w:t>#{</w:t>
+    </w:r>
+    <w:proofErr w:type="gramEnd"/>
+    <w:r>
+      <w:rPr>
+        <w:lang w:val="en-US"/>
+      </w:rPr>
+      <w:t>footer</w:t>
+    </w:r>
+    <w:r>
+      <w:rPr>
+        <w:lang w:val="en-US"/>
+      </w:rPr>
+      <w:t>}</w:t>
     </w:r>
   </w:p>
+</w:ftr>
+</file>
+
+<file path=word/footer3.xml><?xml version="1.0" encoding="utf-8"?>
+<w:ftr xmlns:wpc="http://schemas.microsoft.com/office/word/2010/wordprocessingCanvas" xmlns:mc="http://schemas.openxmlformats.org/markup-compatibility/2006" xmlns:o="urn:schemas-microsoft-com:office:office" xmlns:r="http://schemas.openxmlformats.org/officeDocument/2006/relationships" xmlns:m="http://schemas.openxmlformats.org/officeDocument/2006/math" xmlns:v="urn:schemas-microsoft-com:vml" xmlns:wp14="http://schemas.microsoft.com/office/word/2010/wordprocessingDrawing" xmlns:wp="http://schemas.openxmlformats.org/drawingml/2006/wordprocessingDrawing" xmlns:w10="urn:schemas-microsoft-com:office:word" xmlns:w="http://schemas.openxmlformats.org/wordprocessingml/2006/main" xmlns:w14="http://schemas.microsoft.com/office/word/2010/wordml" xmlns:w15="http://schemas.microsoft.com/office/word/2012/wordml" xmlns:wpg="http://schemas.microsoft.com/office/word/2010/wordprocessingGroup" xmlns:wpi="http://schemas.microsoft.com/office/word/2010/wordprocessingInk" xmlns:wne="http://schemas.microsoft.com/office/word/2006/wordml" xmlns:wps="http://schemas.microsoft.com/office/word/2010/wordprocessingShape" mc:Ignorable="w14 w15 wp14">
   <w:p>
     <w:pPr>
       <w:pStyle w:val="Footer"/>
@@ -105,13 +314,57 @@
     <w:pPr>
       <w:pStyle w:val="Header"/>
     </w:pPr>
+  </w:p>
+</w:hdr>
+</file>
+
+<file path=word/header2.xml><?xml version="1.0" encoding="utf-8"?>
+<w:hdr xmlns:wpc="http://schemas.microsoft.com/office/word/2010/wordprocessingCanvas" xmlns:mc="http://schemas.openxmlformats.org/markup-compatibility/2006" xmlns:o="urn:schemas-microsoft-com:office:office" xmlns:r="http://schemas.openxmlformats.org/officeDocument/2006/relationships" xmlns:m="http://schemas.openxmlformats.org/officeDocument/2006/math" xmlns:v="urn:schemas-microsoft-com:vml" xmlns:wp14="http://schemas.microsoft.com/office/word/2010/wordprocessingDrawing" xmlns:wp="http://schemas.openxmlformats.org/drawingml/2006/wordprocessingDrawing" xmlns:w10="urn:schemas-microsoft-com:office:word" xmlns:w="http://schemas.openxmlformats.org/wordprocessingml/2006/main" xmlns:w14="http://schemas.microsoft.com/office/word/2010/wordml" xmlns:w15="http://schemas.microsoft.com/office/word/2012/wordml" xmlns:wpg="http://schemas.microsoft.com/office/word/2010/wordprocessingGroup" xmlns:wpi="http://schemas.microsoft.com/office/word/2010/wordprocessingInk" xmlns:wne="http://schemas.microsoft.com/office/word/2006/wordml" xmlns:wps="http://schemas.microsoft.com/office/word/2010/wordprocessingShape" mc:Ignorable="w14 w15 wp14">
+  <w:p>
+    <w:pPr>
+      <w:pStyle w:val="Header"/>
+      <w:rPr>
+        <w:lang w:val="en-US"/>
+      </w:rPr>
+    </w:pPr>
     <w:r>
       <w:rPr>
         <w:lang w:val="en-US"/>
       </w:rPr>
-      <w:t>Header text here - ${header}</w:t>
+      <w:t xml:space="preserve">Header text here - </w:t>
+    </w:r>
+    <w:proofErr w:type="gramStart"/>
+    <w:r>
+      <w:rPr>
+        <w:lang w:val="en-US"/>
+      </w:rPr>
+      <w:t>#{</w:t>
+    </w:r>
+    <w:proofErr w:type="gramEnd"/>
+    <w:r>
+      <w:rPr>
+        <w:lang w:val="en-US"/>
+      </w:rPr>
+      <w:t>header</w:t>
+    </w:r>
+    <w:r>
+      <w:rPr>
+        <w:lang w:val="en-US"/>
+      </w:rPr>
+      <w:t>}</w:t>
+    </w:r>
+    <w:r>
+      <w:rPr>
+        <w:lang w:val="en-US"/>
+      </w:rPr>
+      <w:t xml:space="preserve"> – what happens to this text.</w:t>
     </w:r>
   </w:p>
+</w:hdr>
+</file>
+
+<file path=word/header3.xml><?xml version="1.0" encoding="utf-8"?>
+<w:hdr xmlns:wpc="http://schemas.microsoft.com/office/word/2010/wordprocessingCanvas" xmlns:mc="http://schemas.openxmlformats.org/markup-compatibility/2006" xmlns:o="urn:schemas-microsoft-com:office:office" xmlns:r="http://schemas.openxmlformats.org/officeDocument/2006/relationships" xmlns:m="http://schemas.openxmlformats.org/officeDocument/2006/math" xmlns:v="urn:schemas-microsoft-com:vml" xmlns:wp14="http://schemas.microsoft.com/office/word/2010/wordprocessingDrawing" xmlns:wp="http://schemas.openxmlformats.org/drawingml/2006/wordprocessingDrawing" xmlns:w10="urn:schemas-microsoft-com:office:word" xmlns:w="http://schemas.openxmlformats.org/wordprocessingml/2006/main" xmlns:w14="http://schemas.microsoft.com/office/word/2010/wordml" xmlns:w15="http://schemas.microsoft.com/office/word/2012/wordml" xmlns:wpg="http://schemas.microsoft.com/office/word/2010/wordprocessingGroup" xmlns:wpi="http://schemas.microsoft.com/office/word/2010/wordprocessingInk" xmlns:wne="http://schemas.microsoft.com/office/word/2006/wordml" xmlns:wps="http://schemas.microsoft.com/office/word/2010/wordprocessingShape" mc:Ignorable="w14 w15 wp14">
   <w:p>
     <w:pPr>
       <w:pStyle w:val="Header"/>

</xml_diff>